<commit_message>
update external mentor meeting notes
</commit_message>
<xml_diff>
--- a/meetings/external-mentor-meeting-20251009.docx
+++ b/meetings/external-mentor-meeting-20251009.docx
@@ -76,39 +76,48 @@
         <w:shd w:fill="ffffff" w:val="clear"/>
         <w:spacing w:after="0" w:afterAutospacing="0" w:lineRule="auto"/>
         <w:ind w:left="720" w:hanging="360"/>
-        <w:rPr/>
-      </w:pPr>
-      <w:r>
-        <w:rPr>
-          <w:rFonts w:ascii="Arial" w:cs="Arial" w:eastAsia="Arial" w:hAnsi="Arial"/>
-          <w:color w:val="1f2328"/>
-          <w:sz w:val="24"/>
-          <w:szCs w:val="24"/>
-          <w:rtl w:val="0"/>
-        </w:rPr>
-        <w:t xml:space="preserve">Time and place of the meeting (note if on zoom)</w:t>
+        <w:rPr>
+          <w:rFonts w:ascii="Arial" w:cs="Arial" w:eastAsia="Arial" w:hAnsi="Arial"/>
+          <w:color w:val="1f2328"/>
+          <w:sz w:val="24"/>
+          <w:szCs w:val="24"/>
+        </w:rPr>
+      </w:pPr>
+      <w:r>
+        <w:rPr>
+          <w:rFonts w:ascii="Arial" w:cs="Arial" w:eastAsia="Arial" w:hAnsi="Arial"/>
+          <w:color w:val="1f2328"/>
+          <w:sz w:val="24"/>
+          <w:szCs w:val="24"/>
+          <w:rtl w:val="0"/>
+        </w:rPr>
+        <w:t xml:space="preserve">10/09/2025 3:30 PM, Zoom</w:t>
+      </w:r>
+      <w:r>
+        <w:rPr>
+          <w:rtl w:val="0"/>
+        </w:rPr>
       </w:r>
     </w:p>
     <w:p>
       <w:pPr>
         <w:numPr>
           <w:ilvl w:val="0"/>
-          <w:numId w:val="3"/>
+          <w:numId w:val="4"/>
         </w:numPr>
         <w:shd w:fill="ffffff" w:val="clear"/>
         <w:spacing w:after="240" w:before="0" w:beforeAutospacing="0" w:lineRule="auto"/>
         <w:ind w:left="720" w:hanging="360"/>
-        <w:rPr/>
-      </w:pPr>
-      <w:r>
-        <w:rPr>
-          <w:rFonts w:ascii="Arial" w:cs="Arial" w:eastAsia="Arial" w:hAnsi="Arial"/>
-          <w:color w:val="1f2328"/>
-          <w:sz w:val="24"/>
-          <w:szCs w:val="24"/>
-          <w:rtl w:val="0"/>
-        </w:rPr>
-        <w:t xml:space="preserve">A list of all attendees (including those from UChicago)</w:t>
+      </w:pPr>
+      <w:r>
+        <w:rPr>
+          <w:rFonts w:ascii="Arial" w:cs="Arial" w:eastAsia="Arial" w:hAnsi="Arial"/>
+          <w:color w:val="1f2328"/>
+          <w:sz w:val="24"/>
+          <w:szCs w:val="24"/>
+          <w:rtl w:val="0"/>
+        </w:rPr>
+        <w:t xml:space="preserve">Candice Stauffer, David Jacobson, Carter Tran, Kiki Mei, Mira Shi, Alejandro Orellana, Han Zhang</w:t>
       </w:r>
     </w:p>
     <w:p>
@@ -287,7 +296,7 @@
       <w:pPr>
         <w:numPr>
           <w:ilvl w:val="0"/>
-          <w:numId w:val="4"/>
+          <w:numId w:val="5"/>
         </w:numPr>
         <w:shd w:fill="ffffff" w:val="clear"/>
         <w:ind w:left="720" w:hanging="360"/>
@@ -308,7 +317,7 @@
       <w:pPr>
         <w:numPr>
           <w:ilvl w:val="1"/>
-          <w:numId w:val="4"/>
+          <w:numId w:val="5"/>
         </w:numPr>
         <w:spacing w:after="0" w:afterAutospacing="0"/>
         <w:ind w:left="1440" w:hanging="360"/>
@@ -329,7 +338,7 @@
       <w:pPr>
         <w:numPr>
           <w:ilvl w:val="1"/>
-          <w:numId w:val="4"/>
+          <w:numId w:val="5"/>
         </w:numPr>
         <w:spacing w:after="0" w:afterAutospacing="0" w:before="0" w:beforeAutospacing="0" w:lineRule="auto"/>
         <w:ind w:left="1440" w:hanging="360"/>
@@ -350,7 +359,7 @@
       <w:pPr>
         <w:numPr>
           <w:ilvl w:val="0"/>
-          <w:numId w:val="4"/>
+          <w:numId w:val="5"/>
         </w:numPr>
         <w:spacing w:after="0" w:afterAutospacing="0" w:before="0" w:beforeAutospacing="0" w:lineRule="auto"/>
         <w:ind w:left="720" w:hanging="360"/>
@@ -377,7 +386,7 @@
       <w:pPr>
         <w:numPr>
           <w:ilvl w:val="1"/>
-          <w:numId w:val="4"/>
+          <w:numId w:val="5"/>
         </w:numPr>
         <w:spacing w:after="0" w:afterAutospacing="0" w:before="0" w:beforeAutospacing="0" w:lineRule="auto"/>
         <w:ind w:left="1440" w:hanging="360"/>
@@ -404,7 +413,7 @@
       <w:pPr>
         <w:numPr>
           <w:ilvl w:val="1"/>
-          <w:numId w:val="4"/>
+          <w:numId w:val="5"/>
         </w:numPr>
         <w:spacing w:after="0" w:afterAutospacing="0" w:before="0" w:beforeAutospacing="0" w:lineRule="auto"/>
         <w:ind w:left="1440" w:hanging="360"/>
@@ -431,7 +440,7 @@
       <w:pPr>
         <w:numPr>
           <w:ilvl w:val="1"/>
-          <w:numId w:val="4"/>
+          <w:numId w:val="5"/>
         </w:numPr>
         <w:spacing w:after="0" w:afterAutospacing="0" w:before="0" w:beforeAutospacing="0" w:lineRule="auto"/>
         <w:ind w:left="1440" w:hanging="360"/>
@@ -458,7 +467,7 @@
       <w:pPr>
         <w:numPr>
           <w:ilvl w:val="0"/>
-          <w:numId w:val="4"/>
+          <w:numId w:val="5"/>
         </w:numPr>
         <w:spacing w:after="0" w:afterAutospacing="0" w:before="0" w:beforeAutospacing="0" w:lineRule="auto"/>
         <w:ind w:left="720" w:hanging="360"/>
@@ -485,7 +494,7 @@
       <w:pPr>
         <w:numPr>
           <w:ilvl w:val="1"/>
-          <w:numId w:val="4"/>
+          <w:numId w:val="5"/>
         </w:numPr>
         <w:spacing w:after="0" w:afterAutospacing="0" w:before="0" w:beforeAutospacing="0" w:lineRule="auto"/>
         <w:ind w:left="1440" w:hanging="360"/>
@@ -512,7 +521,7 @@
       <w:pPr>
         <w:numPr>
           <w:ilvl w:val="1"/>
-          <w:numId w:val="4"/>
+          <w:numId w:val="5"/>
         </w:numPr>
         <w:spacing w:after="0" w:afterAutospacing="0" w:before="0" w:beforeAutospacing="0" w:lineRule="auto"/>
         <w:ind w:left="1440" w:hanging="360"/>
@@ -539,7 +548,7 @@
       <w:pPr>
         <w:numPr>
           <w:ilvl w:val="2"/>
-          <w:numId w:val="4"/>
+          <w:numId w:val="5"/>
         </w:numPr>
         <w:spacing w:after="0" w:afterAutospacing="0" w:before="0" w:beforeAutospacing="0" w:lineRule="auto"/>
         <w:ind w:left="2160" w:hanging="360"/>
@@ -566,7 +575,7 @@
       <w:pPr>
         <w:numPr>
           <w:ilvl w:val="2"/>
-          <w:numId w:val="4"/>
+          <w:numId w:val="5"/>
         </w:numPr>
         <w:spacing w:after="0" w:afterAutospacing="0" w:before="0" w:beforeAutospacing="0" w:lineRule="auto"/>
         <w:ind w:left="2160" w:hanging="360"/>
@@ -593,7 +602,7 @@
       <w:pPr>
         <w:numPr>
           <w:ilvl w:val="3"/>
-          <w:numId w:val="4"/>
+          <w:numId w:val="5"/>
         </w:numPr>
         <w:spacing w:after="0" w:afterAutospacing="0" w:before="0" w:beforeAutospacing="0" w:lineRule="auto"/>
         <w:ind w:left="2880" w:hanging="360"/>
@@ -620,7 +629,7 @@
       <w:pPr>
         <w:numPr>
           <w:ilvl w:val="2"/>
-          <w:numId w:val="4"/>
+          <w:numId w:val="5"/>
         </w:numPr>
         <w:spacing w:after="0" w:afterAutospacing="0" w:before="0" w:beforeAutospacing="0" w:lineRule="auto"/>
         <w:ind w:left="2160" w:hanging="360"/>
@@ -647,7 +656,7 @@
       <w:pPr>
         <w:numPr>
           <w:ilvl w:val="0"/>
-          <w:numId w:val="4"/>
+          <w:numId w:val="5"/>
         </w:numPr>
         <w:spacing w:after="0" w:afterAutospacing="0" w:before="0" w:beforeAutospacing="0" w:lineRule="auto"/>
         <w:ind w:left="720" w:hanging="360"/>
@@ -674,7 +683,7 @@
       <w:pPr>
         <w:numPr>
           <w:ilvl w:val="1"/>
-          <w:numId w:val="4"/>
+          <w:numId w:val="5"/>
         </w:numPr>
         <w:spacing w:after="0" w:afterAutospacing="0" w:before="0" w:beforeAutospacing="0" w:lineRule="auto"/>
         <w:ind w:left="1440" w:hanging="360"/>
@@ -701,7 +710,7 @@
       <w:pPr>
         <w:numPr>
           <w:ilvl w:val="0"/>
-          <w:numId w:val="4"/>
+          <w:numId w:val="5"/>
         </w:numPr>
         <w:spacing w:after="0" w:afterAutospacing="0" w:before="0" w:beforeAutospacing="0" w:lineRule="auto"/>
         <w:ind w:left="720" w:hanging="360"/>
@@ -728,7 +737,7 @@
       <w:pPr>
         <w:numPr>
           <w:ilvl w:val="0"/>
-          <w:numId w:val="4"/>
+          <w:numId w:val="5"/>
         </w:numPr>
         <w:spacing w:after="0" w:afterAutospacing="0" w:before="0" w:beforeAutospacing="0" w:lineRule="auto"/>
         <w:ind w:left="720" w:hanging="360"/>
@@ -755,7 +764,7 @@
       <w:pPr>
         <w:numPr>
           <w:ilvl w:val="1"/>
-          <w:numId w:val="4"/>
+          <w:numId w:val="5"/>
         </w:numPr>
         <w:spacing w:after="0" w:afterAutospacing="0" w:before="0" w:beforeAutospacing="0" w:lineRule="auto"/>
         <w:ind w:left="1440" w:hanging="360"/>
@@ -782,7 +791,7 @@
       <w:pPr>
         <w:numPr>
           <w:ilvl w:val="0"/>
-          <w:numId w:val="4"/>
+          <w:numId w:val="5"/>
         </w:numPr>
         <w:spacing w:after="0" w:afterAutospacing="0" w:before="0" w:beforeAutospacing="0" w:lineRule="auto"/>
         <w:ind w:left="720" w:hanging="360"/>
@@ -809,7 +818,7 @@
       <w:pPr>
         <w:numPr>
           <w:ilvl w:val="0"/>
-          <w:numId w:val="4"/>
+          <w:numId w:val="5"/>
         </w:numPr>
         <w:spacing w:after="0" w:afterAutospacing="0" w:before="0" w:beforeAutospacing="0" w:lineRule="auto"/>
         <w:ind w:left="720" w:hanging="360"/>
@@ -836,7 +845,7 @@
       <w:pPr>
         <w:numPr>
           <w:ilvl w:val="1"/>
-          <w:numId w:val="4"/>
+          <w:numId w:val="5"/>
         </w:numPr>
         <w:spacing w:after="0" w:afterAutospacing="0" w:before="0" w:beforeAutospacing="0" w:lineRule="auto"/>
         <w:ind w:left="1440" w:hanging="360"/>
@@ -863,7 +872,7 @@
       <w:pPr>
         <w:numPr>
           <w:ilvl w:val="0"/>
-          <w:numId w:val="4"/>
+          <w:numId w:val="5"/>
         </w:numPr>
         <w:spacing w:after="0" w:afterAutospacing="0" w:before="0" w:beforeAutospacing="0" w:lineRule="auto"/>
         <w:ind w:left="720" w:hanging="360"/>
@@ -890,7 +899,7 @@
       <w:pPr>
         <w:numPr>
           <w:ilvl w:val="1"/>
-          <w:numId w:val="4"/>
+          <w:numId w:val="5"/>
         </w:numPr>
         <w:spacing w:after="0" w:afterAutospacing="0" w:before="0" w:beforeAutospacing="0" w:lineRule="auto"/>
         <w:ind w:left="1440" w:hanging="360"/>
@@ -917,7 +926,7 @@
       <w:pPr>
         <w:numPr>
           <w:ilvl w:val="0"/>
-          <w:numId w:val="4"/>
+          <w:numId w:val="5"/>
         </w:numPr>
         <w:spacing w:after="0" w:afterAutospacing="0" w:before="0" w:beforeAutospacing="0" w:lineRule="auto"/>
         <w:ind w:left="720" w:hanging="360"/>
@@ -944,7 +953,7 @@
       <w:pPr>
         <w:numPr>
           <w:ilvl w:val="1"/>
-          <w:numId w:val="4"/>
+          <w:numId w:val="5"/>
         </w:numPr>
         <w:spacing w:after="0" w:afterAutospacing="0" w:before="0" w:beforeAutospacing="0" w:lineRule="auto"/>
         <w:ind w:left="1440" w:hanging="360"/>
@@ -971,7 +980,7 @@
       <w:pPr>
         <w:numPr>
           <w:ilvl w:val="0"/>
-          <w:numId w:val="4"/>
+          <w:numId w:val="5"/>
         </w:numPr>
         <w:spacing w:after="0" w:afterAutospacing="0" w:before="0" w:beforeAutospacing="0" w:lineRule="auto"/>
         <w:ind w:left="720" w:hanging="360"/>
@@ -998,7 +1007,7 @@
       <w:pPr>
         <w:numPr>
           <w:ilvl w:val="1"/>
-          <w:numId w:val="4"/>
+          <w:numId w:val="5"/>
         </w:numPr>
         <w:spacing w:after="0" w:afterAutospacing="0" w:before="0" w:beforeAutospacing="0" w:lineRule="auto"/>
         <w:ind w:left="1440" w:hanging="360"/>
@@ -1025,7 +1034,7 @@
       <w:pPr>
         <w:numPr>
           <w:ilvl w:val="0"/>
-          <w:numId w:val="4"/>
+          <w:numId w:val="5"/>
         </w:numPr>
         <w:spacing w:after="0" w:afterAutospacing="0" w:before="0" w:beforeAutospacing="0" w:lineRule="auto"/>
         <w:ind w:left="720" w:hanging="360"/>
@@ -1052,7 +1061,7 @@
       <w:pPr>
         <w:numPr>
           <w:ilvl w:val="1"/>
-          <w:numId w:val="4"/>
+          <w:numId w:val="5"/>
         </w:numPr>
         <w:spacing w:before="0" w:beforeAutospacing="0" w:lineRule="auto"/>
         <w:ind w:left="1440" w:hanging="360"/>
@@ -1415,6 +1424,116 @@
         <w:ind w:left="720" w:hanging="360"/>
       </w:pPr>
       <w:rPr>
+        <w:u w:val="none"/>
+      </w:rPr>
+    </w:lvl>
+    <w:lvl w:ilvl="1">
+      <w:start w:val="1"/>
+      <w:numFmt w:val="bullet"/>
+      <w:lvlText w:val="○"/>
+      <w:lvlJc w:val="left"/>
+      <w:pPr>
+        <w:ind w:left="1440" w:hanging="360"/>
+      </w:pPr>
+      <w:rPr>
+        <w:u w:val="none"/>
+      </w:rPr>
+    </w:lvl>
+    <w:lvl w:ilvl="2">
+      <w:start w:val="1"/>
+      <w:numFmt w:val="bullet"/>
+      <w:lvlText w:val="■"/>
+      <w:lvlJc w:val="left"/>
+      <w:pPr>
+        <w:ind w:left="2160" w:hanging="360"/>
+      </w:pPr>
+      <w:rPr>
+        <w:u w:val="none"/>
+      </w:rPr>
+    </w:lvl>
+    <w:lvl w:ilvl="3">
+      <w:start w:val="1"/>
+      <w:numFmt w:val="bullet"/>
+      <w:lvlText w:val="●"/>
+      <w:lvlJc w:val="left"/>
+      <w:pPr>
+        <w:ind w:left="2880" w:hanging="360"/>
+      </w:pPr>
+      <w:rPr>
+        <w:u w:val="none"/>
+      </w:rPr>
+    </w:lvl>
+    <w:lvl w:ilvl="4">
+      <w:start w:val="1"/>
+      <w:numFmt w:val="bullet"/>
+      <w:lvlText w:val="○"/>
+      <w:lvlJc w:val="left"/>
+      <w:pPr>
+        <w:ind w:left="3600" w:hanging="360"/>
+      </w:pPr>
+      <w:rPr>
+        <w:u w:val="none"/>
+      </w:rPr>
+    </w:lvl>
+    <w:lvl w:ilvl="5">
+      <w:start w:val="1"/>
+      <w:numFmt w:val="bullet"/>
+      <w:lvlText w:val="■"/>
+      <w:lvlJc w:val="left"/>
+      <w:pPr>
+        <w:ind w:left="4320" w:hanging="360"/>
+      </w:pPr>
+      <w:rPr>
+        <w:u w:val="none"/>
+      </w:rPr>
+    </w:lvl>
+    <w:lvl w:ilvl="6">
+      <w:start w:val="1"/>
+      <w:numFmt w:val="bullet"/>
+      <w:lvlText w:val="●"/>
+      <w:lvlJc w:val="left"/>
+      <w:pPr>
+        <w:ind w:left="5040" w:hanging="360"/>
+      </w:pPr>
+      <w:rPr>
+        <w:u w:val="none"/>
+      </w:rPr>
+    </w:lvl>
+    <w:lvl w:ilvl="7">
+      <w:start w:val="1"/>
+      <w:numFmt w:val="bullet"/>
+      <w:lvlText w:val="○"/>
+      <w:lvlJc w:val="left"/>
+      <w:pPr>
+        <w:ind w:left="5760" w:hanging="360"/>
+      </w:pPr>
+      <w:rPr>
+        <w:u w:val="none"/>
+      </w:rPr>
+    </w:lvl>
+    <w:lvl w:ilvl="8">
+      <w:start w:val="1"/>
+      <w:numFmt w:val="bullet"/>
+      <w:lvlText w:val="■"/>
+      <w:lvlJc w:val="left"/>
+      <w:pPr>
+        <w:ind w:left="6480" w:hanging="360"/>
+      </w:pPr>
+      <w:rPr>
+        <w:u w:val="none"/>
+      </w:rPr>
+    </w:lvl>
+  </w:abstractNum>
+  <w:abstractNum w:abstractNumId="4">
+    <w:lvl w:ilvl="0">
+      <w:start w:val="1"/>
+      <w:numFmt w:val="bullet"/>
+      <w:lvlText w:val="●"/>
+      <w:lvlJc w:val="left"/>
+      <w:pPr>
+        <w:ind w:left="720" w:hanging="360"/>
+      </w:pPr>
+      <w:rPr>
         <w:rFonts w:ascii="Arial" w:cs="Arial" w:eastAsia="Arial" w:hAnsi="Arial"/>
         <w:color w:val="1f2328"/>
         <w:sz w:val="24"/>
@@ -1519,7 +1638,7 @@
       </w:rPr>
     </w:lvl>
   </w:abstractNum>
-  <w:abstractNum w:abstractNumId="4">
+  <w:abstractNum w:abstractNumId="5">
     <w:lvl w:ilvl="0">
       <w:start w:val="1"/>
       <w:numFmt w:val="bullet"/>
@@ -1648,6 +1767,9 @@
   </w:num>
   <w:num w:numId="4">
     <w:abstractNumId w:val="4"/>
+  </w:num>
+  <w:num w:numId="5">
+    <w:abstractNumId w:val="5"/>
   </w:num>
 </w:numbering>
 </file>

</xml_diff>

<commit_message>
add meeting notes (#28)
</commit_message>
<xml_diff>
--- a/meetings/external-mentor-meeting-20251009.docx
+++ b/meetings/external-mentor-meeting-20251009.docx
@@ -76,39 +76,48 @@
         <w:shd w:fill="ffffff" w:val="clear"/>
         <w:spacing w:after="0" w:afterAutospacing="0" w:lineRule="auto"/>
         <w:ind w:left="720" w:hanging="360"/>
-        <w:rPr/>
-      </w:pPr>
-      <w:r>
-        <w:rPr>
-          <w:rFonts w:ascii="Arial" w:cs="Arial" w:eastAsia="Arial" w:hAnsi="Arial"/>
-          <w:color w:val="1f2328"/>
-          <w:sz w:val="24"/>
-          <w:szCs w:val="24"/>
-          <w:rtl w:val="0"/>
-        </w:rPr>
-        <w:t xml:space="preserve">Time and place of the meeting (note if on zoom)</w:t>
+        <w:rPr>
+          <w:rFonts w:ascii="Arial" w:cs="Arial" w:eastAsia="Arial" w:hAnsi="Arial"/>
+          <w:color w:val="1f2328"/>
+          <w:sz w:val="24"/>
+          <w:szCs w:val="24"/>
+        </w:rPr>
+      </w:pPr>
+      <w:r>
+        <w:rPr>
+          <w:rFonts w:ascii="Arial" w:cs="Arial" w:eastAsia="Arial" w:hAnsi="Arial"/>
+          <w:color w:val="1f2328"/>
+          <w:sz w:val="24"/>
+          <w:szCs w:val="24"/>
+          <w:rtl w:val="0"/>
+        </w:rPr>
+        <w:t xml:space="preserve">10/09/2025 3:30 PM, Zoom</w:t>
+      </w:r>
+      <w:r>
+        <w:rPr>
+          <w:rtl w:val="0"/>
+        </w:rPr>
       </w:r>
     </w:p>
     <w:p>
       <w:pPr>
         <w:numPr>
           <w:ilvl w:val="0"/>
-          <w:numId w:val="3"/>
+          <w:numId w:val="4"/>
         </w:numPr>
         <w:shd w:fill="ffffff" w:val="clear"/>
         <w:spacing w:after="240" w:before="0" w:beforeAutospacing="0" w:lineRule="auto"/>
         <w:ind w:left="720" w:hanging="360"/>
-        <w:rPr/>
-      </w:pPr>
-      <w:r>
-        <w:rPr>
-          <w:rFonts w:ascii="Arial" w:cs="Arial" w:eastAsia="Arial" w:hAnsi="Arial"/>
-          <w:color w:val="1f2328"/>
-          <w:sz w:val="24"/>
-          <w:szCs w:val="24"/>
-          <w:rtl w:val="0"/>
-        </w:rPr>
-        <w:t xml:space="preserve">A list of all attendees (including those from UChicago)</w:t>
+      </w:pPr>
+      <w:r>
+        <w:rPr>
+          <w:rFonts w:ascii="Arial" w:cs="Arial" w:eastAsia="Arial" w:hAnsi="Arial"/>
+          <w:color w:val="1f2328"/>
+          <w:sz w:val="24"/>
+          <w:szCs w:val="24"/>
+          <w:rtl w:val="0"/>
+        </w:rPr>
+        <w:t xml:space="preserve">Candice Stauffer, David Jacobson, Carter Tran, Kiki Mei, Mira Shi, Alejandro Orellana, Han Zhang</w:t>
       </w:r>
     </w:p>
     <w:p>
@@ -287,7 +296,7 @@
       <w:pPr>
         <w:numPr>
           <w:ilvl w:val="0"/>
-          <w:numId w:val="4"/>
+          <w:numId w:val="5"/>
         </w:numPr>
         <w:shd w:fill="ffffff" w:val="clear"/>
         <w:ind w:left="720" w:hanging="360"/>
@@ -308,7 +317,7 @@
       <w:pPr>
         <w:numPr>
           <w:ilvl w:val="1"/>
-          <w:numId w:val="4"/>
+          <w:numId w:val="5"/>
         </w:numPr>
         <w:spacing w:after="0" w:afterAutospacing="0"/>
         <w:ind w:left="1440" w:hanging="360"/>
@@ -329,7 +338,7 @@
       <w:pPr>
         <w:numPr>
           <w:ilvl w:val="1"/>
-          <w:numId w:val="4"/>
+          <w:numId w:val="5"/>
         </w:numPr>
         <w:spacing w:after="0" w:afterAutospacing="0" w:before="0" w:beforeAutospacing="0" w:lineRule="auto"/>
         <w:ind w:left="1440" w:hanging="360"/>
@@ -350,7 +359,7 @@
       <w:pPr>
         <w:numPr>
           <w:ilvl w:val="0"/>
-          <w:numId w:val="4"/>
+          <w:numId w:val="5"/>
         </w:numPr>
         <w:spacing w:after="0" w:afterAutospacing="0" w:before="0" w:beforeAutospacing="0" w:lineRule="auto"/>
         <w:ind w:left="720" w:hanging="360"/>
@@ -377,7 +386,7 @@
       <w:pPr>
         <w:numPr>
           <w:ilvl w:val="1"/>
-          <w:numId w:val="4"/>
+          <w:numId w:val="5"/>
         </w:numPr>
         <w:spacing w:after="0" w:afterAutospacing="0" w:before="0" w:beforeAutospacing="0" w:lineRule="auto"/>
         <w:ind w:left="1440" w:hanging="360"/>
@@ -404,7 +413,7 @@
       <w:pPr>
         <w:numPr>
           <w:ilvl w:val="1"/>
-          <w:numId w:val="4"/>
+          <w:numId w:val="5"/>
         </w:numPr>
         <w:spacing w:after="0" w:afterAutospacing="0" w:before="0" w:beforeAutospacing="0" w:lineRule="auto"/>
         <w:ind w:left="1440" w:hanging="360"/>
@@ -431,7 +440,7 @@
       <w:pPr>
         <w:numPr>
           <w:ilvl w:val="1"/>
-          <w:numId w:val="4"/>
+          <w:numId w:val="5"/>
         </w:numPr>
         <w:spacing w:after="0" w:afterAutospacing="0" w:before="0" w:beforeAutospacing="0" w:lineRule="auto"/>
         <w:ind w:left="1440" w:hanging="360"/>
@@ -458,7 +467,7 @@
       <w:pPr>
         <w:numPr>
           <w:ilvl w:val="0"/>
-          <w:numId w:val="4"/>
+          <w:numId w:val="5"/>
         </w:numPr>
         <w:spacing w:after="0" w:afterAutospacing="0" w:before="0" w:beforeAutospacing="0" w:lineRule="auto"/>
         <w:ind w:left="720" w:hanging="360"/>
@@ -485,7 +494,7 @@
       <w:pPr>
         <w:numPr>
           <w:ilvl w:val="1"/>
-          <w:numId w:val="4"/>
+          <w:numId w:val="5"/>
         </w:numPr>
         <w:spacing w:after="0" w:afterAutospacing="0" w:before="0" w:beforeAutospacing="0" w:lineRule="auto"/>
         <w:ind w:left="1440" w:hanging="360"/>
@@ -512,7 +521,7 @@
       <w:pPr>
         <w:numPr>
           <w:ilvl w:val="1"/>
-          <w:numId w:val="4"/>
+          <w:numId w:val="5"/>
         </w:numPr>
         <w:spacing w:after="0" w:afterAutospacing="0" w:before="0" w:beforeAutospacing="0" w:lineRule="auto"/>
         <w:ind w:left="1440" w:hanging="360"/>
@@ -539,7 +548,7 @@
       <w:pPr>
         <w:numPr>
           <w:ilvl w:val="2"/>
-          <w:numId w:val="4"/>
+          <w:numId w:val="5"/>
         </w:numPr>
         <w:spacing w:after="0" w:afterAutospacing="0" w:before="0" w:beforeAutospacing="0" w:lineRule="auto"/>
         <w:ind w:left="2160" w:hanging="360"/>
@@ -566,7 +575,7 @@
       <w:pPr>
         <w:numPr>
           <w:ilvl w:val="2"/>
-          <w:numId w:val="4"/>
+          <w:numId w:val="5"/>
         </w:numPr>
         <w:spacing w:after="0" w:afterAutospacing="0" w:before="0" w:beforeAutospacing="0" w:lineRule="auto"/>
         <w:ind w:left="2160" w:hanging="360"/>
@@ -593,7 +602,7 @@
       <w:pPr>
         <w:numPr>
           <w:ilvl w:val="3"/>
-          <w:numId w:val="4"/>
+          <w:numId w:val="5"/>
         </w:numPr>
         <w:spacing w:after="0" w:afterAutospacing="0" w:before="0" w:beforeAutospacing="0" w:lineRule="auto"/>
         <w:ind w:left="2880" w:hanging="360"/>
@@ -620,7 +629,7 @@
       <w:pPr>
         <w:numPr>
           <w:ilvl w:val="2"/>
-          <w:numId w:val="4"/>
+          <w:numId w:val="5"/>
         </w:numPr>
         <w:spacing w:after="0" w:afterAutospacing="0" w:before="0" w:beforeAutospacing="0" w:lineRule="auto"/>
         <w:ind w:left="2160" w:hanging="360"/>
@@ -647,7 +656,7 @@
       <w:pPr>
         <w:numPr>
           <w:ilvl w:val="0"/>
-          <w:numId w:val="4"/>
+          <w:numId w:val="5"/>
         </w:numPr>
         <w:spacing w:after="0" w:afterAutospacing="0" w:before="0" w:beforeAutospacing="0" w:lineRule="auto"/>
         <w:ind w:left="720" w:hanging="360"/>
@@ -674,7 +683,7 @@
       <w:pPr>
         <w:numPr>
           <w:ilvl w:val="1"/>
-          <w:numId w:val="4"/>
+          <w:numId w:val="5"/>
         </w:numPr>
         <w:spacing w:after="0" w:afterAutospacing="0" w:before="0" w:beforeAutospacing="0" w:lineRule="auto"/>
         <w:ind w:left="1440" w:hanging="360"/>
@@ -701,7 +710,7 @@
       <w:pPr>
         <w:numPr>
           <w:ilvl w:val="0"/>
-          <w:numId w:val="4"/>
+          <w:numId w:val="5"/>
         </w:numPr>
         <w:spacing w:after="0" w:afterAutospacing="0" w:before="0" w:beforeAutospacing="0" w:lineRule="auto"/>
         <w:ind w:left="720" w:hanging="360"/>
@@ -728,7 +737,7 @@
       <w:pPr>
         <w:numPr>
           <w:ilvl w:val="0"/>
-          <w:numId w:val="4"/>
+          <w:numId w:val="5"/>
         </w:numPr>
         <w:spacing w:after="0" w:afterAutospacing="0" w:before="0" w:beforeAutospacing="0" w:lineRule="auto"/>
         <w:ind w:left="720" w:hanging="360"/>
@@ -755,7 +764,7 @@
       <w:pPr>
         <w:numPr>
           <w:ilvl w:val="1"/>
-          <w:numId w:val="4"/>
+          <w:numId w:val="5"/>
         </w:numPr>
         <w:spacing w:after="0" w:afterAutospacing="0" w:before="0" w:beforeAutospacing="0" w:lineRule="auto"/>
         <w:ind w:left="1440" w:hanging="360"/>
@@ -782,7 +791,7 @@
       <w:pPr>
         <w:numPr>
           <w:ilvl w:val="0"/>
-          <w:numId w:val="4"/>
+          <w:numId w:val="5"/>
         </w:numPr>
         <w:spacing w:after="0" w:afterAutospacing="0" w:before="0" w:beforeAutospacing="0" w:lineRule="auto"/>
         <w:ind w:left="720" w:hanging="360"/>
@@ -809,7 +818,7 @@
       <w:pPr>
         <w:numPr>
           <w:ilvl w:val="0"/>
-          <w:numId w:val="4"/>
+          <w:numId w:val="5"/>
         </w:numPr>
         <w:spacing w:after="0" w:afterAutospacing="0" w:before="0" w:beforeAutospacing="0" w:lineRule="auto"/>
         <w:ind w:left="720" w:hanging="360"/>
@@ -836,7 +845,7 @@
       <w:pPr>
         <w:numPr>
           <w:ilvl w:val="1"/>
-          <w:numId w:val="4"/>
+          <w:numId w:val="5"/>
         </w:numPr>
         <w:spacing w:after="0" w:afterAutospacing="0" w:before="0" w:beforeAutospacing="0" w:lineRule="auto"/>
         <w:ind w:left="1440" w:hanging="360"/>
@@ -863,7 +872,7 @@
       <w:pPr>
         <w:numPr>
           <w:ilvl w:val="0"/>
-          <w:numId w:val="4"/>
+          <w:numId w:val="5"/>
         </w:numPr>
         <w:spacing w:after="0" w:afterAutospacing="0" w:before="0" w:beforeAutospacing="0" w:lineRule="auto"/>
         <w:ind w:left="720" w:hanging="360"/>
@@ -890,7 +899,7 @@
       <w:pPr>
         <w:numPr>
           <w:ilvl w:val="1"/>
-          <w:numId w:val="4"/>
+          <w:numId w:val="5"/>
         </w:numPr>
         <w:spacing w:after="0" w:afterAutospacing="0" w:before="0" w:beforeAutospacing="0" w:lineRule="auto"/>
         <w:ind w:left="1440" w:hanging="360"/>
@@ -917,7 +926,7 @@
       <w:pPr>
         <w:numPr>
           <w:ilvl w:val="0"/>
-          <w:numId w:val="4"/>
+          <w:numId w:val="5"/>
         </w:numPr>
         <w:spacing w:after="0" w:afterAutospacing="0" w:before="0" w:beforeAutospacing="0" w:lineRule="auto"/>
         <w:ind w:left="720" w:hanging="360"/>
@@ -944,7 +953,7 @@
       <w:pPr>
         <w:numPr>
           <w:ilvl w:val="1"/>
-          <w:numId w:val="4"/>
+          <w:numId w:val="5"/>
         </w:numPr>
         <w:spacing w:after="0" w:afterAutospacing="0" w:before="0" w:beforeAutospacing="0" w:lineRule="auto"/>
         <w:ind w:left="1440" w:hanging="360"/>
@@ -971,7 +980,7 @@
       <w:pPr>
         <w:numPr>
           <w:ilvl w:val="0"/>
-          <w:numId w:val="4"/>
+          <w:numId w:val="5"/>
         </w:numPr>
         <w:spacing w:after="0" w:afterAutospacing="0" w:before="0" w:beforeAutospacing="0" w:lineRule="auto"/>
         <w:ind w:left="720" w:hanging="360"/>
@@ -998,7 +1007,7 @@
       <w:pPr>
         <w:numPr>
           <w:ilvl w:val="1"/>
-          <w:numId w:val="4"/>
+          <w:numId w:val="5"/>
         </w:numPr>
         <w:spacing w:after="0" w:afterAutospacing="0" w:before="0" w:beforeAutospacing="0" w:lineRule="auto"/>
         <w:ind w:left="1440" w:hanging="360"/>
@@ -1025,7 +1034,7 @@
       <w:pPr>
         <w:numPr>
           <w:ilvl w:val="0"/>
-          <w:numId w:val="4"/>
+          <w:numId w:val="5"/>
         </w:numPr>
         <w:spacing w:after="0" w:afterAutospacing="0" w:before="0" w:beforeAutospacing="0" w:lineRule="auto"/>
         <w:ind w:left="720" w:hanging="360"/>
@@ -1052,7 +1061,7 @@
       <w:pPr>
         <w:numPr>
           <w:ilvl w:val="1"/>
-          <w:numId w:val="4"/>
+          <w:numId w:val="5"/>
         </w:numPr>
         <w:spacing w:before="0" w:beforeAutospacing="0" w:lineRule="auto"/>
         <w:ind w:left="1440" w:hanging="360"/>
@@ -1415,6 +1424,116 @@
         <w:ind w:left="720" w:hanging="360"/>
       </w:pPr>
       <w:rPr>
+        <w:u w:val="none"/>
+      </w:rPr>
+    </w:lvl>
+    <w:lvl w:ilvl="1">
+      <w:start w:val="1"/>
+      <w:numFmt w:val="bullet"/>
+      <w:lvlText w:val="○"/>
+      <w:lvlJc w:val="left"/>
+      <w:pPr>
+        <w:ind w:left="1440" w:hanging="360"/>
+      </w:pPr>
+      <w:rPr>
+        <w:u w:val="none"/>
+      </w:rPr>
+    </w:lvl>
+    <w:lvl w:ilvl="2">
+      <w:start w:val="1"/>
+      <w:numFmt w:val="bullet"/>
+      <w:lvlText w:val="■"/>
+      <w:lvlJc w:val="left"/>
+      <w:pPr>
+        <w:ind w:left="2160" w:hanging="360"/>
+      </w:pPr>
+      <w:rPr>
+        <w:u w:val="none"/>
+      </w:rPr>
+    </w:lvl>
+    <w:lvl w:ilvl="3">
+      <w:start w:val="1"/>
+      <w:numFmt w:val="bullet"/>
+      <w:lvlText w:val="●"/>
+      <w:lvlJc w:val="left"/>
+      <w:pPr>
+        <w:ind w:left="2880" w:hanging="360"/>
+      </w:pPr>
+      <w:rPr>
+        <w:u w:val="none"/>
+      </w:rPr>
+    </w:lvl>
+    <w:lvl w:ilvl="4">
+      <w:start w:val="1"/>
+      <w:numFmt w:val="bullet"/>
+      <w:lvlText w:val="○"/>
+      <w:lvlJc w:val="left"/>
+      <w:pPr>
+        <w:ind w:left="3600" w:hanging="360"/>
+      </w:pPr>
+      <w:rPr>
+        <w:u w:val="none"/>
+      </w:rPr>
+    </w:lvl>
+    <w:lvl w:ilvl="5">
+      <w:start w:val="1"/>
+      <w:numFmt w:val="bullet"/>
+      <w:lvlText w:val="■"/>
+      <w:lvlJc w:val="left"/>
+      <w:pPr>
+        <w:ind w:left="4320" w:hanging="360"/>
+      </w:pPr>
+      <w:rPr>
+        <w:u w:val="none"/>
+      </w:rPr>
+    </w:lvl>
+    <w:lvl w:ilvl="6">
+      <w:start w:val="1"/>
+      <w:numFmt w:val="bullet"/>
+      <w:lvlText w:val="●"/>
+      <w:lvlJc w:val="left"/>
+      <w:pPr>
+        <w:ind w:left="5040" w:hanging="360"/>
+      </w:pPr>
+      <w:rPr>
+        <w:u w:val="none"/>
+      </w:rPr>
+    </w:lvl>
+    <w:lvl w:ilvl="7">
+      <w:start w:val="1"/>
+      <w:numFmt w:val="bullet"/>
+      <w:lvlText w:val="○"/>
+      <w:lvlJc w:val="left"/>
+      <w:pPr>
+        <w:ind w:left="5760" w:hanging="360"/>
+      </w:pPr>
+      <w:rPr>
+        <w:u w:val="none"/>
+      </w:rPr>
+    </w:lvl>
+    <w:lvl w:ilvl="8">
+      <w:start w:val="1"/>
+      <w:numFmt w:val="bullet"/>
+      <w:lvlText w:val="■"/>
+      <w:lvlJc w:val="left"/>
+      <w:pPr>
+        <w:ind w:left="6480" w:hanging="360"/>
+      </w:pPr>
+      <w:rPr>
+        <w:u w:val="none"/>
+      </w:rPr>
+    </w:lvl>
+  </w:abstractNum>
+  <w:abstractNum w:abstractNumId="4">
+    <w:lvl w:ilvl="0">
+      <w:start w:val="1"/>
+      <w:numFmt w:val="bullet"/>
+      <w:lvlText w:val="●"/>
+      <w:lvlJc w:val="left"/>
+      <w:pPr>
+        <w:ind w:left="720" w:hanging="360"/>
+      </w:pPr>
+      <w:rPr>
         <w:rFonts w:ascii="Arial" w:cs="Arial" w:eastAsia="Arial" w:hAnsi="Arial"/>
         <w:color w:val="1f2328"/>
         <w:sz w:val="24"/>
@@ -1519,7 +1638,7 @@
       </w:rPr>
     </w:lvl>
   </w:abstractNum>
-  <w:abstractNum w:abstractNumId="4">
+  <w:abstractNum w:abstractNumId="5">
     <w:lvl w:ilvl="0">
       <w:start w:val="1"/>
       <w:numFmt w:val="bullet"/>
@@ -1648,6 +1767,9 @@
   </w:num>
   <w:num w:numId="4">
     <w:abstractNumId w:val="4"/>
+  </w:num>
+  <w:num w:numId="5">
+    <w:abstractNumId w:val="5"/>
   </w:num>
 </w:numbering>
 </file>

</xml_diff>